<commit_message>
assignment 3 uploaded with docs
</commit_message>
<xml_diff>
--- a/Assignment3-DOCS/Assignment 3 Report.docx
+++ b/Assignment3-DOCS/Assignment 3 Report.docx
@@ -4271,7 +4271,34 @@
           <w:sz w:val="20"/>
           <w:szCs w:val="20"/>
         </w:rPr>
-        <w:t xml:space="preserve"> is some constant</w:t>
+        <w:t xml:space="preserve"> </w:t>
+      </w:r>
+      <w:r>
+        <w:rPr>
+          <w:rFonts w:ascii="Times" w:hAnsi="Times"/>
+          <w:color w:val="000000" w:themeColor="text1"/>
+          <w:sz w:val="20"/>
+          <w:szCs w:val="20"/>
+        </w:rPr>
+        <w:t>are</w:t>
+      </w:r>
+      <w:r>
+        <w:rPr>
+          <w:rFonts w:ascii="Times" w:hAnsi="Times"/>
+          <w:color w:val="000000" w:themeColor="text1"/>
+          <w:sz w:val="20"/>
+          <w:szCs w:val="20"/>
+        </w:rPr>
+        <w:t xml:space="preserve"> some constant</w:t>
+      </w:r>
+      <w:r>
+        <w:rPr>
+          <w:rFonts w:ascii="Times" w:hAnsi="Times"/>
+          <w:color w:val="000000" w:themeColor="text1"/>
+          <w:sz w:val="20"/>
+          <w:szCs w:val="20"/>
+        </w:rPr>
+        <w:t>s</w:t>
       </w:r>
       <w:r>
         <w:rPr>

</xml_diff>